<commit_message>
Thong tin do an
</commit_message>
<xml_diff>
--- a/do_an_python.docx
+++ b/do_an_python.docx
@@ -374,6 +374,11 @@
     </w:p>
     <w:p>
       <w:r>
+        <w:t>- Ngôn ngữ: Tiếng Việt</w:t>
+      </w:r>
+    </w:p>
+    <w:p>
+      <w:r>
         <w:t>- Sử dụng chữ cái và số, bắt đầu bằng chữ cái hoặc dấu gạch dưới: Biến phải bắt đầu bằng một chữ cái (a-z, A-Z) hoặc dấu gạch dưới (_), sau đó có thể là bất kỳ tổ hợp nào của chữ cái, số (0-9) và dấu gạch dưới.</w:t>
       </w:r>
     </w:p>
@@ -409,6 +414,7 @@
           <w:b/>
           <w:bCs/>
         </w:rPr>
+        <w:lastRenderedPageBreak/>
         <w:t>5. Viết báo cáo</w:t>
       </w:r>
     </w:p>
@@ -418,7 +424,6 @@
           <w:b/>
           <w:bCs/>
         </w:rPr>
-        <w:lastRenderedPageBreak/>
         <w:t>6. Thuyết trình</w:t>
       </w:r>
     </w:p>

</xml_diff>